<commit_message>
built the PDF; reformatted to accomodate PDF; clarifications and typos
</commit_message>
<xml_diff>
--- a/paper-template/cross-sectional-multilevel.docx
+++ b/paper-template/cross-sectional-multilevel.docx
@@ -130,7 +130,7 @@
         <w:pStyle w:val="BodyText"/>
       </w:pPr>
       <w:r>
-        <w:t xml:space="preserve">(author, date) studied (sample) to examine (research question). (author, date) found that ______________. (author, date) also found that ______________. (author, date) also found that ______________. However, one (strength/limitation) of the study was that __________________________. These authors suggested (policy, program, intervention, research strategy).</w:t>
+        <w:t xml:space="preserve">(Author, date) studied (sample) to examine (research question). (Author, date) found that ______________. (Author, date) also found that ______________. (Author, date) also found that ______________. However, one (strength/limitation) of the study was that __________________________. These authors suggested (policy, program, intervention, research strategy).</w:t>
       </w:r>
     </w:p>
     <w:p>
@@ -138,7 +138,7 @@
         <w:pStyle w:val="BodyText"/>
       </w:pPr>
       <w:r>
-        <w:t xml:space="preserve">(author, date) studied (sample) to examine (research question). (author, date) found that ______________. (author, date) also found that ______________. (author, date) also found that ______________. However, one (strength/limitation) of the study was that __________________________. These authors suggested (policy, program, intervention, research strategy).</w:t>
+        <w:t xml:space="preserve">(Author, date) studied (sample) to examine (research question). (Author, date) found that ______________. (Author, date) also found that ______________. (Author, date) also found that ______________. However, one (strength/limitation) of the study was that __________________________. These authors suggested (policy, program, intervention, research strategy).</w:t>
       </w:r>
     </w:p>
     <w:p>
@@ -146,7 +146,7 @@
         <w:pStyle w:val="BodyText"/>
       </w:pPr>
       <w:r>
-        <w:t xml:space="preserve">(author, date) studied (sample) to examine (research question). (author, date) found that ______________. (author, date) also found that ______________. (author, date) also found that ______________. However, one (strength/limitation) of the study was that __________________________. These authors suggested (policy, program, intervention, research strategy).</w:t>
+        <w:t xml:space="preserve">(Author, date) studied (sample) to examine (research question). (Author, date) found that ______________. (Author, date) also found that ______________. (Author, date) also found that ______________. However, one (strength/limitation) of the study was that __________________________. These authors suggested (policy, program, intervention, research strategy).</w:t>
       </w:r>
     </w:p>
     <w:p>
@@ -154,7 +154,7 @@
         <w:pStyle w:val="BodyText"/>
       </w:pPr>
       <w:r>
-        <w:t xml:space="preserve">(author, date) studied (sample) to examine (research question). (author, date) found that ______________. (author, date) also found that ______________. (author, date) also found that ______________. However, one (strength/limitation) of the study was that __________________________. These authors suggested (policy, program, intervention, research strategy).</w:t>
+        <w:t xml:space="preserve">(Author, date) studied (sample) to examine (research question). (Author, date) found that ______________. (Author, date) also found that ______________. (Author, date) also found that ______________. However, one (strength/limitation) of the study was that __________________________. These authors suggested (policy, program, intervention, research strategy).</w:t>
       </w:r>
     </w:p>
     <w:p>
@@ -162,7 +162,7 @@
         <w:pStyle w:val="BodyText"/>
       </w:pPr>
       <w:r>
-        <w:t xml:space="preserve">(author, date) studied (sample) to examine (research question). (author, date) found that ______________. (author, date) also found that ______________. (author, date) also found that ______________. However, one (strength/limitation) of the study was that __________________________. These authors suggested (policy, program, intervention, research strategy).</w:t>
+        <w:t xml:space="preserve">(Author, date) studied (sample) to examine (research question). (Author, date) found that ______________. (Author, date) also found that ______________. (Author, date) also found that ______________. However, one (strength/limitation) of the study was that __________________________. These authors suggested (policy, program, intervention, research strategy).</w:t>
       </w:r>
     </w:p>
     <w:bookmarkEnd w:id="20"/>
@@ -585,6 +585,140 @@
       </w:pPr>
       <w:r>
         <w:t xml:space="preserve">In order to format my results nicely, I could copy them into Excel first, format them, and then copy them into Word. There are also some newer ways to make nicely formatted tables in Stata.</w:t>
+      </w:r>
+    </w:p>
+    <w:p>
+      <w:pPr>
+        <w:pStyle w:val="BodyText"/>
+      </w:pPr>
+      <w:r>
+        <w:t xml:space="preserve">In the graphs, note that I’ve tried to pay some attention to meaningful titles and axis labels.</w:t>
+      </w:r>
+    </w:p>
+    <w:p>
+      <w:pPr>
+        <w:pStyle w:val="BodyText"/>
+      </w:pPr>
+      <w:r>
+        <w:t xml:space="preserve">Note also you can make use of one of Stata’s</w:t>
+      </w:r>
+      <w:r>
+        <w:t xml:space="preserve"> </w:t>
+      </w:r>
+      <w:r>
+        <w:rPr>
+          <w:rStyle w:val="VerbatimChar"/>
+        </w:rPr>
+        <w:t xml:space="preserve">scheme</w:t>
+      </w:r>
+      <w:r>
+        <w:t xml:space="preserve">s to make your graphs visually interesting.</w:t>
+      </w:r>
+    </w:p>
+    <w:p>
+      <w:pPr>
+        <w:pStyle w:val="BodyText"/>
+      </w:pPr>
+      <w:r>
+        <w:t xml:space="preserve">It’s also worth trying out the</w:t>
+      </w:r>
+      <w:r>
+        <w:t xml:space="preserve"> </w:t>
+      </w:r>
+      <w:r>
+        <w:rPr>
+          <w:rStyle w:val="VerbatimChar"/>
+        </w:rPr>
+        <w:t xml:space="preserve">lean1</w:t>
+      </w:r>
+      <w:r>
+        <w:t xml:space="preserve"> </w:t>
+      </w:r>
+      <w:r>
+        <w:t xml:space="preserve">and</w:t>
+      </w:r>
+      <w:r>
+        <w:t xml:space="preserve"> </w:t>
+      </w:r>
+      <w:r>
+        <w:rPr>
+          <w:rStyle w:val="VerbatimChar"/>
+        </w:rPr>
+        <w:t xml:space="preserve">lean2</w:t>
+      </w:r>
+      <w:r>
+        <w:t xml:space="preserve"> </w:t>
+      </w:r>
+      <w:r>
+        <w:t xml:space="preserve">schemes (type</w:t>
+      </w:r>
+      <w:r>
+        <w:t xml:space="preserve"> </w:t>
+      </w:r>
+      <w:r>
+        <w:rPr>
+          <w:rStyle w:val="VerbatimChar"/>
+        </w:rPr>
+        <w:t xml:space="preserve">findit lean2</w:t>
+      </w:r>
+      <w:r>
+        <w:t xml:space="preserve"> </w:t>
+      </w:r>
+      <w:r>
+        <w:t xml:space="preserve">to install).</w:t>
+      </w:r>
+    </w:p>
+    <w:p>
+      <w:pPr>
+        <w:pStyle w:val="BodyText"/>
+      </w:pPr>
+      <w:r>
+        <w:t xml:space="preserve">And the daring are welcome to try my</w:t>
+      </w:r>
+      <w:r>
+        <w:t xml:space="preserve"> </w:t>
+      </w:r>
+      <w:r>
+        <w:t xml:space="preserve">“</w:t>
+      </w:r>
+      <w:r>
+        <w:t xml:space="preserve">Michigan</w:t>
+      </w:r>
+      <w:r>
+        <w:t xml:space="preserve">”</w:t>
+      </w:r>
+      <w:r>
+        <w:t xml:space="preserve"> </w:t>
+      </w:r>
+      <w:r>
+        <w:t xml:space="preserve">graph scheme, available</w:t>
+      </w:r>
+      <w:r>
+        <w:t xml:space="preserve"> </w:t>
+      </w:r>
+      <w:hyperlink r:id="rId27">
+        <w:r>
+          <w:rPr>
+            <w:rStyle w:val="Hyperlink"/>
+          </w:rPr>
+          <w:t xml:space="preserve">here</w:t>
+        </w:r>
+      </w:hyperlink>
+      <w:r>
+        <w:t xml:space="preserve">,</w:t>
+      </w:r>
+      <w:r>
+        <w:t xml:space="preserve"> </w:t>
+      </w:r>
+      <w:r>
+        <w:rPr>
+          <w:iCs/>
+          <w:i/>
+        </w:rPr>
+        <w:t xml:space="preserve">caveat emptor</w:t>
+      </w:r>
+      <w:r>
+        <w:t xml:space="preserve">.</w:t>
       </w:r>
     </w:p>
     <w:tbl>
@@ -747,7 +881,7 @@
               <w:jc w:val="center"/>
             </w:pPr>
             <w:r>
-              <w:t xml:space="preserve">0: 54, 1: 46</w:t>
+              <w:t xml:space="preserve">1: 56, 0: 44</w:t>
             </w:r>
           </w:p>
         </w:tc>
@@ -773,43 +907,43 @@
               <w:jc w:val="center"/>
             </w:pPr>
             <w:r>
-              <w:t xml:space="preserve">99.1</w:t>
-            </w:r>
-          </w:p>
-        </w:tc>
-        <w:tc>
-          <w:tcPr/>
-          <w:p>
-            <w:pPr>
-              <w:pStyle w:val="Compact"/>
-              <w:jc w:val="center"/>
-            </w:pPr>
-            <w:r>
-              <w:t xml:space="preserve">9.807</w:t>
-            </w:r>
-          </w:p>
-        </w:tc>
-        <w:tc>
-          <w:tcPr/>
-          <w:p>
-            <w:pPr>
-              <w:pStyle w:val="Compact"/>
-              <w:jc w:val="center"/>
-            </w:pPr>
-            <w:r>
-              <w:t xml:space="preserve">78.15</w:t>
-            </w:r>
-          </w:p>
-        </w:tc>
-        <w:tc>
-          <w:tcPr/>
-          <w:p>
-            <w:pPr>
-              <w:pStyle w:val="Compact"/>
-              <w:jc w:val="center"/>
-            </w:pPr>
-            <w:r>
-              <w:t xml:space="preserve">125.2</w:t>
+              <w:t xml:space="preserve">98.98</w:t>
+            </w:r>
+          </w:p>
+        </w:tc>
+        <w:tc>
+          <w:tcPr/>
+          <w:p>
+            <w:pPr>
+              <w:pStyle w:val="Compact"/>
+              <w:jc w:val="center"/>
+            </w:pPr>
+            <w:r>
+              <w:t xml:space="preserve">11.34</w:t>
+            </w:r>
+          </w:p>
+        </w:tc>
+        <w:tc>
+          <w:tcPr/>
+          <w:p>
+            <w:pPr>
+              <w:pStyle w:val="Compact"/>
+              <w:jc w:val="center"/>
+            </w:pPr>
+            <w:r>
+              <w:t xml:space="preserve">70.1</w:t>
+            </w:r>
+          </w:p>
+        </w:tc>
+        <w:tc>
+          <w:tcPr/>
+          <w:p>
+            <w:pPr>
+              <w:pStyle w:val="Compact"/>
+              <w:jc w:val="center"/>
+            </w:pPr>
+            <w:r>
+              <w:t xml:space="preserve">123.7</w:t>
             </w:r>
           </w:p>
         </w:tc>
@@ -847,43 +981,43 @@
               <w:jc w:val="center"/>
             </w:pPr>
             <w:r>
-              <w:t xml:space="preserve">104.8</w:t>
-            </w:r>
-          </w:p>
-        </w:tc>
-        <w:tc>
-          <w:tcPr/>
-          <w:p>
-            <w:pPr>
-              <w:pStyle w:val="Compact"/>
-              <w:jc w:val="center"/>
-            </w:pPr>
-            <w:r>
-              <w:t xml:space="preserve">13</w:t>
-            </w:r>
-          </w:p>
-        </w:tc>
-        <w:tc>
-          <w:tcPr/>
-          <w:p>
-            <w:pPr>
-              <w:pStyle w:val="Compact"/>
-              <w:jc w:val="center"/>
-            </w:pPr>
-            <w:r>
-              <w:t xml:space="preserve">68.62</w:t>
-            </w:r>
-          </w:p>
-        </w:tc>
-        <w:tc>
-          <w:tcPr/>
-          <w:p>
-            <w:pPr>
-              <w:pStyle w:val="Compact"/>
-              <w:jc w:val="center"/>
-            </w:pPr>
-            <w:r>
-              <w:t xml:space="preserve">138.9</w:t>
+              <w:t xml:space="preserve">105.5</w:t>
+            </w:r>
+          </w:p>
+        </w:tc>
+        <w:tc>
+          <w:tcPr/>
+          <w:p>
+            <w:pPr>
+              <w:pStyle w:val="Compact"/>
+              <w:jc w:val="center"/>
+            </w:pPr>
+            <w:r>
+              <w:t xml:space="preserve">14.21</w:t>
+            </w:r>
+          </w:p>
+        </w:tc>
+        <w:tc>
+          <w:tcPr/>
+          <w:p>
+            <w:pPr>
+              <w:pStyle w:val="Compact"/>
+              <w:jc w:val="center"/>
+            </w:pPr>
+            <w:r>
+              <w:t xml:space="preserve">70.1</w:t>
+            </w:r>
+          </w:p>
+        </w:tc>
+        <w:tc>
+          <w:tcPr/>
+          <w:p>
+            <w:pPr>
+              <w:pStyle w:val="Compact"/>
+              <w:jc w:val="center"/>
+            </w:pPr>
+            <w:r>
+              <w:t xml:space="preserve">140.8</w:t>
             </w:r>
           </w:p>
         </w:tc>
@@ -982,20 +1116,20 @@
       <w:r>
         <w:drawing>
           <wp:inline>
-            <wp:extent cx="4620126" cy="3696101"/>
+            <wp:extent cx="5334000" cy="4267200"/>
             <wp:effectExtent b="0" l="0" r="0" t="0"/>
-            <wp:docPr descr="A Sample Univariate Graph" title="" id="28" name="Picture"/>
+            <wp:docPr descr="A Sample Univariate Graph" title="" id="29" name="Picture"/>
             <a:graphic>
               <a:graphicData uri="http://schemas.openxmlformats.org/drawingml/2006/picture">
                 <pic:pic>
                   <pic:nvPicPr>
-                    <pic:cNvPr descr="cross-sectional-multilevel_files/figure-docx/unnamed-chunk-3-1.png" id="29" name="Picture"/>
+                    <pic:cNvPr descr="cross-sectional-multilevel_files/figure-docx/unnamed-chunk-3-1.png" id="30" name="Picture"/>
                     <pic:cNvPicPr>
                       <a:picLocks noChangeArrowheads="1" noChangeAspect="1"/>
                     </pic:cNvPicPr>
                   </pic:nvPicPr>
                   <pic:blipFill>
-                    <a:blip r:embed="rId27"/>
+                    <a:blip r:embed="rId28"/>
                     <a:stretch>
                       <a:fillRect/>
                     </a:stretch>
@@ -1003,7 +1137,7 @@
                   <pic:spPr bwMode="auto">
                     <a:xfrm>
                       <a:off x="0" y="0"/>
-                      <a:ext cx="4620126" cy="3696101"/>
+                      <a:ext cx="5334000" cy="4267200"/>
                     </a:xfrm>
                     <a:prstGeom prst="rect">
                       <a:avLst/>
@@ -1037,20 +1171,20 @@
       <w:r>
         <w:drawing>
           <wp:inline>
-            <wp:extent cx="4620126" cy="3696101"/>
+            <wp:extent cx="5334000" cy="4267200"/>
             <wp:effectExtent b="0" l="0" r="0" t="0"/>
-            <wp:docPr descr="A Sample Bivariate Graph" title="" id="31" name="Picture"/>
+            <wp:docPr descr="A Sample Bivariate Graph" title="" id="32" name="Picture"/>
             <a:graphic>
               <a:graphicData uri="http://schemas.openxmlformats.org/drawingml/2006/picture">
                 <pic:pic>
                   <pic:nvPicPr>
-                    <pic:cNvPr descr="cross-sectional-multilevel_files/figure-docx/unnamed-chunk-4-1.png" id="32" name="Picture"/>
+                    <pic:cNvPr descr="cross-sectional-multilevel_files/figure-docx/unnamed-chunk-4-1.png" id="33" name="Picture"/>
                     <pic:cNvPicPr>
                       <a:picLocks noChangeArrowheads="1" noChangeAspect="1"/>
                     </pic:cNvPicPr>
                   </pic:nvPicPr>
                   <pic:blipFill>
-                    <a:blip r:embed="rId30"/>
+                    <a:blip r:embed="rId31"/>
                     <a:stretch>
                       <a:fillRect/>
                     </a:stretch>
@@ -1058,7 +1192,7 @@
                   <pic:spPr bwMode="auto">
                     <a:xfrm>
                       <a:off x="0" y="0"/>
-                      <a:ext cx="4620126" cy="3696101"/>
+                      <a:ext cx="5334000" cy="4267200"/>
                     </a:xfrm>
                     <a:prstGeom prst="rect">
                       <a:avLst/>
@@ -1090,148 +1224,6 @@
         <w:pStyle w:val="BodyText"/>
       </w:pPr>
       <w:r>
-        <w:t xml:space="preserve">A hypothetical example of a graph showing the distribution of one of my variables of interest to give some visual interest to this paper.</w:t>
-      </w:r>
-    </w:p>
-    <w:p>
-      <w:pPr>
-        <w:pStyle w:val="BodyText"/>
-      </w:pPr>
-      <w:r>
-        <w:t xml:space="preserve">Note that I’ve tried to pay some attention to meaningful titles and axis labels.</w:t>
-      </w:r>
-    </w:p>
-    <w:p>
-      <w:pPr>
-        <w:pStyle w:val="BodyText"/>
-      </w:pPr>
-      <w:r>
-        <w:t xml:space="preserve">Note also you can make use of one of Stata’s</w:t>
-      </w:r>
-      <w:r>
-        <w:t xml:space="preserve"> </w:t>
-      </w:r>
-      <w:r>
-        <w:rPr>
-          <w:rStyle w:val="VerbatimChar"/>
-        </w:rPr>
-        <w:t xml:space="preserve">scheme</w:t>
-      </w:r>
-      <w:r>
-        <w:t xml:space="preserve">s to make your graphs visually interesting.</w:t>
-      </w:r>
-    </w:p>
-    <w:p>
-      <w:pPr>
-        <w:pStyle w:val="BodyText"/>
-      </w:pPr>
-      <w:r>
-        <w:t xml:space="preserve">It’s also worth trying out the</w:t>
-      </w:r>
-      <w:r>
-        <w:t xml:space="preserve"> </w:t>
-      </w:r>
-      <w:r>
-        <w:rPr>
-          <w:rStyle w:val="VerbatimChar"/>
-        </w:rPr>
-        <w:t xml:space="preserve">lean1</w:t>
-      </w:r>
-      <w:r>
-        <w:t xml:space="preserve"> </w:t>
-      </w:r>
-      <w:r>
-        <w:t xml:space="preserve">and</w:t>
-      </w:r>
-      <w:r>
-        <w:t xml:space="preserve"> </w:t>
-      </w:r>
-      <w:r>
-        <w:rPr>
-          <w:rStyle w:val="VerbatimChar"/>
-        </w:rPr>
-        <w:t xml:space="preserve">lean2</w:t>
-      </w:r>
-      <w:r>
-        <w:t xml:space="preserve"> </w:t>
-      </w:r>
-      <w:r>
-        <w:t xml:space="preserve">schemes (type</w:t>
-      </w:r>
-      <w:r>
-        <w:t xml:space="preserve"> </w:t>
-      </w:r>
-      <w:r>
-        <w:rPr>
-          <w:rStyle w:val="VerbatimChar"/>
-        </w:rPr>
-        <w:t xml:space="preserve">findit lean2</w:t>
-      </w:r>
-      <w:r>
-        <w:t xml:space="preserve"> </w:t>
-      </w:r>
-      <w:r>
-        <w:t xml:space="preserve">to install).</w:t>
-      </w:r>
-    </w:p>
-    <w:p>
-      <w:pPr>
-        <w:pStyle w:val="BodyText"/>
-      </w:pPr>
-      <w:r>
-        <w:t xml:space="preserve">And the daring are welcome to try my</w:t>
-      </w:r>
-      <w:r>
-        <w:t xml:space="preserve"> </w:t>
-      </w:r>
-      <w:r>
-        <w:t xml:space="preserve">“</w:t>
-      </w:r>
-      <w:r>
-        <w:t xml:space="preserve">Michigan</w:t>
-      </w:r>
-      <w:r>
-        <w:t xml:space="preserve">”</w:t>
-      </w:r>
-      <w:r>
-        <w:t xml:space="preserve"> </w:t>
-      </w:r>
-      <w:r>
-        <w:t xml:space="preserve">graph scheme, available</w:t>
-      </w:r>
-      <w:r>
-        <w:t xml:space="preserve"> </w:t>
-      </w:r>
-      <w:hyperlink r:id="rId33">
-        <w:r>
-          <w:rPr>
-            <w:rStyle w:val="Hyperlink"/>
-          </w:rPr>
-          <w:t xml:space="preserve">here</w:t>
-        </w:r>
-      </w:hyperlink>
-      <w:r>
-        <w:t xml:space="preserve">,</w:t>
-      </w:r>
-      <w:r>
-        <w:t xml:space="preserve"> </w:t>
-      </w:r>
-      <w:r>
-        <w:rPr>
-          <w:iCs/>
-          <w:i/>
-        </w:rPr>
-        <w:t xml:space="preserve">caveat emptor</w:t>
-      </w:r>
-      <w:r>
-        <w:t xml:space="preserve">.</w:t>
-      </w:r>
-    </w:p>
-    <w:p>
-      <w:pPr>
-        <w:pStyle w:val="BodyText"/>
-      </w:pPr>
-      <w:r>
         <w:t xml:space="preserve">What is the influence of each predictor variable in your relationship in terms of</w:t>
       </w:r>
       <w:r>
@@ -1246,7 +1238,7 @@
         <w:t xml:space="preserve"> </w:t>
       </w:r>
       <w:r>
-        <w:t xml:space="preserve">and p value? Please compute the unconditional intra-class correlation coefficient as part of your results. The graph demonstrates one aspect of this relationship.</w:t>
+        <w:t xml:space="preserve">and p value? Please compute the unconditional intra-class correlation coefficient as part of your results.</w:t>
       </w:r>
     </w:p>
     <w:bookmarkEnd w:id="34"/>

</xml_diff>

<commit_message>
tried PPTX; doesn't work too well; re-rendered as HTML
</commit_message>
<xml_diff>
--- a/paper-template/cross-sectional-multilevel.docx
+++ b/paper-template/cross-sectional-multilevel.docx
@@ -890,7 +890,7 @@
               <w:jc w:val="center"/>
             </w:pPr>
             <w:r>
-              <w:t xml:space="preserve">0: 50, 1: 50</w:t>
+              <w:t xml:space="preserve">0: 51, 1: 49</w:t>
             </w:r>
           </w:p>
         </w:tc>
@@ -916,7 +916,7 @@
               <w:jc w:val="center"/>
             </w:pPr>
             <w:r>
-              <w:t xml:space="preserve">100.7</w:t>
+              <w:t xml:space="preserve">99.44</w:t>
             </w:r>
           </w:p>
         </w:tc>
@@ -928,7 +928,7 @@
               <w:jc w:val="center"/>
             </w:pPr>
             <w:r>
-              <w:t xml:space="preserve">9.414</w:t>
+              <w:t xml:space="preserve">9.171</w:t>
             </w:r>
           </w:p>
         </w:tc>
@@ -940,7 +940,7 @@
               <w:jc w:val="center"/>
             </w:pPr>
             <w:r>
-              <w:t xml:space="preserve">81.9</w:t>
+              <w:t xml:space="preserve">75.69</w:t>
             </w:r>
           </w:p>
         </w:tc>
@@ -952,7 +952,7 @@
               <w:jc w:val="center"/>
             </w:pPr>
             <w:r>
-              <w:t xml:space="preserve">122.2</w:t>
+              <w:t xml:space="preserve">116.5</w:t>
             </w:r>
           </w:p>
         </w:tc>
@@ -990,7 +990,7 @@
               <w:jc w:val="center"/>
             </w:pPr>
             <w:r>
-              <w:t xml:space="preserve">108.6</w:t>
+              <w:t xml:space="preserve">108.1</w:t>
             </w:r>
           </w:p>
         </w:tc>
@@ -1002,7 +1002,7 @@
               <w:jc w:val="center"/>
             </w:pPr>
             <w:r>
-              <w:t xml:space="preserve">13.39</w:t>
+              <w:t xml:space="preserve">13.35</w:t>
             </w:r>
           </w:p>
         </w:tc>
@@ -1014,7 +1014,7 @@
               <w:jc w:val="center"/>
             </w:pPr>
             <w:r>
-              <w:t xml:space="preserve">79.49</w:t>
+              <w:t xml:space="preserve">75.79</w:t>
             </w:r>
           </w:p>
         </w:tc>
@@ -1026,7 +1026,7 @@
               <w:jc w:val="center"/>
             </w:pPr>
             <w:r>
-              <w:t xml:space="preserve">141</w:t>
+              <w:t xml:space="preserve">141.5</w:t>
             </w:r>
           </w:p>
         </w:tc>
@@ -1377,31 +1377,31 @@
         <w:pStyle w:val="BodyText"/>
       </w:pPr>
       <w:r>
-        <w:t xml:space="preserve">15.46</w:t>
-      </w:r>
-    </w:p>
-    <w:p>
-      <w:pPr>
-        <w:pStyle w:val="BodyText"/>
-      </w:pPr>
-      <w:r>
-        <w:t xml:space="preserve">10.83</w:t>
-      </w:r>
-    </w:p>
-    <w:p>
-      <w:pPr>
-        <w:pStyle w:val="BodyText"/>
-      </w:pPr>
-      <w:r>
-        <w:t xml:space="preserve">1.43</w:t>
-      </w:r>
-    </w:p>
-    <w:p>
-      <w:pPr>
-        <w:pStyle w:val="BodyText"/>
-      </w:pPr>
-      <w:r>
-        <w:t xml:space="preserve">0.157</w:t>
+        <w:t xml:space="preserve">4.27</w:t>
+      </w:r>
+    </w:p>
+    <w:p>
+      <w:pPr>
+        <w:pStyle w:val="BodyText"/>
+      </w:pPr>
+      <w:r>
+        <w:t xml:space="preserve">10.21</w:t>
+      </w:r>
+    </w:p>
+    <w:p>
+      <w:pPr>
+        <w:pStyle w:val="BodyText"/>
+      </w:pPr>
+      <w:r>
+        <w:t xml:space="preserve">0.42</w:t>
+      </w:r>
+    </w:p>
+    <w:p>
+      <w:pPr>
+        <w:pStyle w:val="BodyText"/>
+      </w:pPr>
+      <w:r>
+        <w:t xml:space="preserve">0.677</w:t>
       </w:r>
     </w:p>
     <w:p>
@@ -1417,23 +1417,23 @@
         <w:pStyle w:val="BodyText"/>
       </w:pPr>
       <w:r>
-        <w:t xml:space="preserve">0.94</w:t>
-      </w:r>
-    </w:p>
-    <w:p>
-      <w:pPr>
-        <w:pStyle w:val="BodyText"/>
-      </w:pPr>
-      <w:r>
-        <w:t xml:space="preserve">0.11</w:t>
-      </w:r>
-    </w:p>
-    <w:p>
-      <w:pPr>
-        <w:pStyle w:val="BodyText"/>
-      </w:pPr>
-      <w:r>
-        <w:t xml:space="preserve">8.79</w:t>
+        <w:t xml:space="preserve">1.04</w:t>
+      </w:r>
+    </w:p>
+    <w:p>
+      <w:pPr>
+        <w:pStyle w:val="BodyText"/>
+      </w:pPr>
+      <w:r>
+        <w:t xml:space="preserve">0.10</w:t>
+      </w:r>
+    </w:p>
+    <w:p>
+      <w:pPr>
+        <w:pStyle w:val="BodyText"/>
+      </w:pPr>
+      <w:r>
+        <w:t xml:space="preserve">10.27</w:t>
       </w:r>
     </w:p>
     <w:p>
@@ -1461,31 +1461,31 @@
         <w:pStyle w:val="BodyText"/>
       </w:pPr>
       <w:r>
-        <w:t xml:space="preserve">-2.09</w:t>
-      </w:r>
-    </w:p>
-    <w:p>
-      <w:pPr>
-        <w:pStyle w:val="BodyText"/>
-      </w:pPr>
-      <w:r>
-        <w:t xml:space="preserve">1.99</w:t>
-      </w:r>
-    </w:p>
-    <w:p>
-      <w:pPr>
-        <w:pStyle w:val="BodyText"/>
-      </w:pPr>
-      <w:r>
-        <w:t xml:space="preserve">-1.05</w:t>
-      </w:r>
-    </w:p>
-    <w:p>
-      <w:pPr>
-        <w:pStyle w:val="BodyText"/>
-      </w:pPr>
-      <w:r>
-        <w:t xml:space="preserve">0.298</w:t>
+        <w:t xml:space="preserve">-0.06</w:t>
+      </w:r>
+    </w:p>
+    <w:p>
+      <w:pPr>
+        <w:pStyle w:val="BodyText"/>
+      </w:pPr>
+      <w:r>
+        <w:t xml:space="preserve">1.83</w:t>
+      </w:r>
+    </w:p>
+    <w:p>
+      <w:pPr>
+        <w:pStyle w:val="BodyText"/>
+      </w:pPr>
+      <w:r>
+        <w:t xml:space="preserve">-0.03</w:t>
+      </w:r>
+    </w:p>
+    <w:p>
+      <w:pPr>
+        <w:pStyle w:val="BodyText"/>
+      </w:pPr>
+      <w:r>
+        <w:t xml:space="preserve">0.976</w:t>
       </w:r>
     </w:p>
     <w:p>
@@ -1515,7 +1515,7 @@
         <w:pStyle w:val="BodyText"/>
       </w:pPr>
       <w:r>
-        <w:t xml:space="preserve">97.37</w:t>
+        <w:t xml:space="preserve">81.75</w:t>
       </w:r>
     </w:p>
     <w:p>
@@ -1546,7 +1546,7 @@
         <w:pStyle w:val="BodyText"/>
       </w:pPr>
       <w:r>
-        <w:t xml:space="preserve">4.68</w:t>
+        <w:t xml:space="preserve">8.71</w:t>
       </w:r>
     </w:p>
     <w:p>
@@ -1562,7 +1562,7 @@
         <w:pStyle w:val="BodyText"/>
       </w:pPr>
       <w:r>
-        <w:t xml:space="preserve">0.05</w:t>
+        <w:t xml:space="preserve">0.10</w:t>
       </w:r>
     </w:p>
     <w:p>
@@ -1637,7 +1637,7 @@
         <w:pStyle w:val="BodyText"/>
       </w:pPr>
       <w:r>
-        <w:t xml:space="preserve">0.436 / 0.462</w:t>
+        <w:t xml:space="preserve">0.504 / 0.552</w:t>
       </w:r>
     </w:p>
     <w:bookmarkEnd w:id="35"/>

</xml_diff>